<commit_message>
noticed a missing entry in the scedule
</commit_message>
<xml_diff>
--- a/doc/Proposal-WebTracks-Anderson-Cabrall-Flores-Meza.docx
+++ b/doc/Proposal-WebTracks-Anderson-Cabrall-Flores-Meza.docx
@@ -13,7 +13,6 @@
           <w:szCs w:val="144"/>
         </w:rPr>
       </w:pPr>
-      <w:proofErr w:type="spellStart"/>
       <w:r>
         <w:rPr>
           <w:rFonts w:ascii="Times New Roman" w:hAnsi="Times New Roman" w:cs="Times New Roman"/>
@@ -21,7 +20,6 @@
         </w:rPr>
         <w:t>WebTracks</w:t>
       </w:r>
-      <w:proofErr w:type="spellEnd"/>
       <w:r>
         <w:rPr>
           <w:rFonts w:ascii="Times New Roman" w:hAnsi="Times New Roman" w:cs="Times New Roman"/>
@@ -1269,13 +1267,13 @@
         <w:pStyle w:val="Heading1"/>
       </w:pPr>
       <w:bookmarkStart w:id="6" w:name="_Toc441849699"/>
-      <w:bookmarkStart w:id="7" w:name="_Toc441849691"/>
-      <w:bookmarkStart w:id="8" w:name="_Toc442383593"/>
+      <w:bookmarkStart w:id="7" w:name="_Toc442383593"/>
+      <w:bookmarkStart w:id="8" w:name="_Toc441849691"/>
       <w:r>
         <w:t>Target Audience</w:t>
       </w:r>
       <w:bookmarkEnd w:id="6"/>
-      <w:bookmarkEnd w:id="8"/>
+      <w:bookmarkEnd w:id="7"/>
     </w:p>
     <w:p>
       <w:r>
@@ -1311,7 +1309,7 @@
       <w:r>
         <w:t>Features</w:t>
       </w:r>
-      <w:bookmarkEnd w:id="7"/>
+      <w:bookmarkEnd w:id="8"/>
       <w:bookmarkEnd w:id="9"/>
     </w:p>
     <w:p>
@@ -1381,14 +1379,27 @@
       <w:r>
         <w:t xml:space="preserve">Table </w:t>
       </w:r>
-      <w:fldSimple w:instr=" SEQ Table \* ARABIC ">
-        <w:r>
-          <w:rPr>
-            <w:noProof/>
-          </w:rPr>
-          <w:t>1</w:t>
-        </w:r>
-      </w:fldSimple>
+      <w:r>
+        <w:fldChar w:fldCharType="begin"/>
+      </w:r>
+      <w:r>
+        <w:instrText xml:space="preserve"> SEQ Table \* ARABIC </w:instrText>
+      </w:r>
+      <w:r>
+        <w:fldChar w:fldCharType="separate"/>
+      </w:r>
+      <w:r>
+        <w:rPr>
+          <w:noProof/>
+        </w:rPr>
+        <w:t>1</w:t>
+      </w:r>
+      <w:r>
+        <w:rPr>
+          <w:noProof/>
+        </w:rPr>
+        <w:fldChar w:fldCharType="end"/>
+      </w:r>
       <w:bookmarkEnd w:id="11"/>
       <w:r>
         <w:t>: User account differences</w:t>
@@ -2074,14 +2085,27 @@
       <w:r>
         <w:t xml:space="preserve">Figure </w:t>
       </w:r>
-      <w:fldSimple w:instr=" SEQ Figure \* ARABIC ">
-        <w:r>
-          <w:rPr>
-            <w:noProof/>
-          </w:rPr>
-          <w:t>1</w:t>
-        </w:r>
-      </w:fldSimple>
+      <w:r>
+        <w:fldChar w:fldCharType="begin"/>
+      </w:r>
+      <w:r>
+        <w:instrText xml:space="preserve"> SEQ Figure \* ARABIC </w:instrText>
+      </w:r>
+      <w:r>
+        <w:fldChar w:fldCharType="separate"/>
+      </w:r>
+      <w:r>
+        <w:rPr>
+          <w:noProof/>
+        </w:rPr>
+        <w:t>1</w:t>
+      </w:r>
+      <w:r>
+        <w:rPr>
+          <w:noProof/>
+        </w:rPr>
+        <w:fldChar w:fldCharType="end"/>
+      </w:r>
       <w:bookmarkEnd w:id="17"/>
       <w:r>
         <w:t xml:space="preserve">: </w:t>
@@ -2226,14 +2250,27 @@
       <w:r>
         <w:t xml:space="preserve">Table </w:t>
       </w:r>
-      <w:fldSimple w:instr=" SEQ Table \* ARABIC ">
-        <w:r>
-          <w:rPr>
-            <w:noProof/>
-          </w:rPr>
-          <w:t>2</w:t>
-        </w:r>
-      </w:fldSimple>
+      <w:r>
+        <w:fldChar w:fldCharType="begin"/>
+      </w:r>
+      <w:r>
+        <w:instrText xml:space="preserve"> SEQ Table \* ARABIC </w:instrText>
+      </w:r>
+      <w:r>
+        <w:fldChar w:fldCharType="separate"/>
+      </w:r>
+      <w:r>
+        <w:rPr>
+          <w:noProof/>
+        </w:rPr>
+        <w:t>2</w:t>
+      </w:r>
+      <w:r>
+        <w:rPr>
+          <w:noProof/>
+        </w:rPr>
+        <w:fldChar w:fldCharType="end"/>
+      </w:r>
       <w:bookmarkEnd w:id="20"/>
       <w:r>
         <w:t xml:space="preserve">: </w:t>
@@ -2925,14 +2962,27 @@
       <w:r>
         <w:t xml:space="preserve">Table </w:t>
       </w:r>
-      <w:fldSimple w:instr=" SEQ Table \* ARABIC ">
-        <w:r>
-          <w:rPr>
-            <w:noProof/>
-          </w:rPr>
-          <w:t>3</w:t>
-        </w:r>
-      </w:fldSimple>
+      <w:r>
+        <w:fldChar w:fldCharType="begin"/>
+      </w:r>
+      <w:r>
+        <w:instrText xml:space="preserve"> SEQ Table \* ARABIC </w:instrText>
+      </w:r>
+      <w:r>
+        <w:fldChar w:fldCharType="separate"/>
+      </w:r>
+      <w:r>
+        <w:rPr>
+          <w:noProof/>
+        </w:rPr>
+        <w:t>3</w:t>
+      </w:r>
+      <w:r>
+        <w:rPr>
+          <w:noProof/>
+        </w:rPr>
+        <w:fldChar w:fldCharType="end"/>
+      </w:r>
       <w:bookmarkEnd w:id="22"/>
       <w:r>
         <w:t>: Stereo master track</w:t>
@@ -3673,14 +3723,27 @@
       <w:r>
         <w:t xml:space="preserve">Figure </w:t>
       </w:r>
-      <w:fldSimple w:instr=" SEQ Figure \* ARABIC ">
-        <w:r>
-          <w:rPr>
-            <w:noProof/>
-          </w:rPr>
-          <w:t>2</w:t>
-        </w:r>
-      </w:fldSimple>
+      <w:r>
+        <w:fldChar w:fldCharType="begin"/>
+      </w:r>
+      <w:r>
+        <w:instrText xml:space="preserve"> SEQ Figure \* ARABIC </w:instrText>
+      </w:r>
+      <w:r>
+        <w:fldChar w:fldCharType="separate"/>
+      </w:r>
+      <w:r>
+        <w:rPr>
+          <w:noProof/>
+        </w:rPr>
+        <w:t>2</w:t>
+      </w:r>
+      <w:r>
+        <w:rPr>
+          <w:noProof/>
+        </w:rPr>
+        <w:fldChar w:fldCharType="end"/>
+      </w:r>
       <w:bookmarkEnd w:id="24"/>
       <w:r>
         <w:t>: FX catalog</w:t>
@@ -3758,14 +3821,27 @@
       <w:r>
         <w:t xml:space="preserve">Table </w:t>
       </w:r>
-      <w:fldSimple w:instr=" SEQ Table \* ARABIC ">
-        <w:r>
-          <w:rPr>
-            <w:noProof/>
-          </w:rPr>
-          <w:t>4</w:t>
-        </w:r>
-      </w:fldSimple>
+      <w:r>
+        <w:fldChar w:fldCharType="begin"/>
+      </w:r>
+      <w:r>
+        <w:instrText xml:space="preserve"> SEQ Table \* ARABIC </w:instrText>
+      </w:r>
+      <w:r>
+        <w:fldChar w:fldCharType="separate"/>
+      </w:r>
+      <w:r>
+        <w:rPr>
+          <w:noProof/>
+        </w:rPr>
+        <w:t>4</w:t>
+      </w:r>
+      <w:r>
+        <w:rPr>
+          <w:noProof/>
+        </w:rPr>
+        <w:fldChar w:fldCharType="end"/>
+      </w:r>
       <w:bookmarkEnd w:id="26"/>
       <w:r>
         <w:t>: List of effects</w:t>
@@ -4385,14 +4461,27 @@
       <w:r>
         <w:t xml:space="preserve">Figure </w:t>
       </w:r>
-      <w:fldSimple w:instr=" SEQ Figure \* ARABIC ">
-        <w:r>
-          <w:rPr>
-            <w:noProof/>
-          </w:rPr>
-          <w:t>3</w:t>
-        </w:r>
-      </w:fldSimple>
+      <w:r>
+        <w:fldChar w:fldCharType="begin"/>
+      </w:r>
+      <w:r>
+        <w:instrText xml:space="preserve"> SEQ Figure \* ARABIC </w:instrText>
+      </w:r>
+      <w:r>
+        <w:fldChar w:fldCharType="separate"/>
+      </w:r>
+      <w:r>
+        <w:rPr>
+          <w:noProof/>
+        </w:rPr>
+        <w:t>3</w:t>
+      </w:r>
+      <w:r>
+        <w:rPr>
+          <w:noProof/>
+        </w:rPr>
+        <w:fldChar w:fldCharType="end"/>
+      </w:r>
       <w:bookmarkEnd w:id="30"/>
       <w:r>
         <w:t>: Mix menu</w:t>
@@ -4468,14 +4557,27 @@
       <w:r>
         <w:t xml:space="preserve">Table </w:t>
       </w:r>
-      <w:fldSimple w:instr=" SEQ Table \* ARABIC ">
-        <w:r>
-          <w:rPr>
-            <w:noProof/>
-          </w:rPr>
-          <w:t>5</w:t>
-        </w:r>
-      </w:fldSimple>
+      <w:r>
+        <w:fldChar w:fldCharType="begin"/>
+      </w:r>
+      <w:r>
+        <w:instrText xml:space="preserve"> SEQ Table \* ARABIC </w:instrText>
+      </w:r>
+      <w:r>
+        <w:fldChar w:fldCharType="separate"/>
+      </w:r>
+      <w:r>
+        <w:rPr>
+          <w:noProof/>
+        </w:rPr>
+        <w:t>5</w:t>
+      </w:r>
+      <w:r>
+        <w:rPr>
+          <w:noProof/>
+        </w:rPr>
+        <w:fldChar w:fldCharType="end"/>
+      </w:r>
       <w:bookmarkEnd w:id="34"/>
       <w:r>
         <w:t>: Future features list</w:t>
@@ -4653,14 +4755,27 @@
       <w:r>
         <w:t xml:space="preserve">Table </w:t>
       </w:r>
-      <w:fldSimple w:instr=" SEQ Table \* ARABIC ">
-        <w:r>
-          <w:rPr>
-            <w:noProof/>
-          </w:rPr>
-          <w:t>6</w:t>
-        </w:r>
-      </w:fldSimple>
+      <w:r>
+        <w:fldChar w:fldCharType="begin"/>
+      </w:r>
+      <w:r>
+        <w:instrText xml:space="preserve"> SEQ Table \* ARABIC </w:instrText>
+      </w:r>
+      <w:r>
+        <w:fldChar w:fldCharType="separate"/>
+      </w:r>
+      <w:r>
+        <w:rPr>
+          <w:noProof/>
+        </w:rPr>
+        <w:t>6</w:t>
+      </w:r>
+      <w:r>
+        <w:rPr>
+          <w:noProof/>
+        </w:rPr>
+        <w:fldChar w:fldCharType="end"/>
+      </w:r>
       <w:bookmarkEnd w:id="36"/>
       <w:r>
         <w:t>: Dependency list</w:t>
@@ -5004,12 +5119,12 @@
       <w:pPr>
         <w:pStyle w:val="Heading1"/>
       </w:pPr>
-      <w:bookmarkStart w:id="43" w:name="_Toc441849702"/>
-      <w:bookmarkStart w:id="44" w:name="_Toc442383606"/>
+      <w:bookmarkStart w:id="43" w:name="_Toc442383606"/>
+      <w:bookmarkStart w:id="44" w:name="_Toc441849702"/>
       <w:r>
         <w:t>Project management</w:t>
       </w:r>
-      <w:bookmarkEnd w:id="44"/>
+      <w:bookmarkEnd w:id="43"/>
     </w:p>
     <w:p>
       <w:r>
@@ -5103,14 +5218,27 @@
       <w:r>
         <w:t xml:space="preserve">Table </w:t>
       </w:r>
-      <w:fldSimple w:instr=" SEQ Table \* ARABIC ">
-        <w:r>
-          <w:rPr>
-            <w:noProof/>
-          </w:rPr>
-          <w:t>7</w:t>
-        </w:r>
-      </w:fldSimple>
+      <w:r>
+        <w:fldChar w:fldCharType="begin"/>
+      </w:r>
+      <w:r>
+        <w:instrText xml:space="preserve"> SEQ Table \* ARABIC </w:instrText>
+      </w:r>
+      <w:r>
+        <w:fldChar w:fldCharType="separate"/>
+      </w:r>
+      <w:r>
+        <w:rPr>
+          <w:noProof/>
+        </w:rPr>
+        <w:t>7</w:t>
+      </w:r>
+      <w:r>
+        <w:rPr>
+          <w:noProof/>
+        </w:rPr>
+        <w:fldChar w:fldCharType="end"/>
+      </w:r>
       <w:bookmarkEnd w:id="45"/>
       <w:r>
         <w:t>: Project management tools</w:t>
@@ -5290,7 +5418,7 @@
         <w:keepNext/>
       </w:pPr>
       <w:bookmarkStart w:id="46" w:name="_Ref442332731"/>
-      <w:bookmarkEnd w:id="43"/>
+      <w:bookmarkEnd w:id="44"/>
     </w:p>
     <w:p>
       <w:pPr>
@@ -5300,14 +5428,27 @@
       <w:r>
         <w:t xml:space="preserve">Table </w:t>
       </w:r>
-      <w:fldSimple w:instr=" SEQ Table \* ARABIC ">
-        <w:r>
-          <w:rPr>
-            <w:noProof/>
-          </w:rPr>
-          <w:t>8</w:t>
-        </w:r>
-      </w:fldSimple>
+      <w:r>
+        <w:fldChar w:fldCharType="begin"/>
+      </w:r>
+      <w:r>
+        <w:instrText xml:space="preserve"> SEQ Table \* ARABIC </w:instrText>
+      </w:r>
+      <w:r>
+        <w:fldChar w:fldCharType="separate"/>
+      </w:r>
+      <w:r>
+        <w:rPr>
+          <w:noProof/>
+        </w:rPr>
+        <w:t>8</w:t>
+      </w:r>
+      <w:r>
+        <w:rPr>
+          <w:noProof/>
+        </w:rPr>
+        <w:fldChar w:fldCharType="end"/>
+      </w:r>
       <w:bookmarkEnd w:id="46"/>
       <w:r>
         <w:t xml:space="preserve">: </w:t>
@@ -5328,7 +5469,8 @@
       </w:tblPr>
       <w:tblGrid>
         <w:gridCol w:w="719"/>
-        <w:gridCol w:w="2341"/>
+        <w:gridCol w:w="2251"/>
+        <w:gridCol w:w="90"/>
         <w:gridCol w:w="1710"/>
         <w:gridCol w:w="3028"/>
         <w:gridCol w:w="1670"/>
@@ -5350,6 +5492,7 @@
         <w:tc>
           <w:tcPr>
             <w:tcW w:w="2341" w:type="dxa"/>
+            <w:gridSpan w:val="2"/>
           </w:tcPr>
           <w:p>
             <w:pPr>
@@ -5409,6 +5552,7 @@
         <w:tc>
           <w:tcPr>
             <w:tcW w:w="2341" w:type="dxa"/>
+            <w:gridSpan w:val="2"/>
             <w:vMerge w:val="restart"/>
           </w:tcPr>
           <w:p>
@@ -5466,6 +5610,7 @@
         <w:tc>
           <w:tcPr>
             <w:tcW w:w="2341" w:type="dxa"/>
+            <w:gridSpan w:val="2"/>
             <w:vMerge/>
           </w:tcPr>
           <w:p>
@@ -5524,6 +5669,7 @@
         <w:tc>
           <w:tcPr>
             <w:tcW w:w="2341" w:type="dxa"/>
+            <w:gridSpan w:val="2"/>
             <w:vMerge/>
           </w:tcPr>
           <w:p>
@@ -5571,6 +5717,7 @@
         <w:tc>
           <w:tcPr>
             <w:tcW w:w="2341" w:type="dxa"/>
+            <w:gridSpan w:val="2"/>
             <w:vMerge/>
           </w:tcPr>
           <w:p>
@@ -5618,6 +5765,7 @@
         <w:tc>
           <w:tcPr>
             <w:tcW w:w="2341" w:type="dxa"/>
+            <w:gridSpan w:val="2"/>
             <w:vMerge/>
           </w:tcPr>
           <w:p>
@@ -5670,6 +5818,7 @@
         <w:tc>
           <w:tcPr>
             <w:tcW w:w="2341" w:type="dxa"/>
+            <w:gridSpan w:val="2"/>
             <w:vMerge/>
           </w:tcPr>
           <w:p>
@@ -5721,6 +5870,7 @@
         <w:tc>
           <w:tcPr>
             <w:tcW w:w="2341" w:type="dxa"/>
+            <w:gridSpan w:val="2"/>
             <w:vMerge/>
           </w:tcPr>
           <w:p>
@@ -5768,6 +5918,7 @@
         <w:tc>
           <w:tcPr>
             <w:tcW w:w="2341" w:type="dxa"/>
+            <w:gridSpan w:val="2"/>
             <w:vMerge/>
           </w:tcPr>
           <w:p>
@@ -5823,6 +5974,7 @@
         <w:tc>
           <w:tcPr>
             <w:tcW w:w="2341" w:type="dxa"/>
+            <w:gridSpan w:val="2"/>
             <w:vMerge/>
           </w:tcPr>
           <w:p>
@@ -5877,6 +6029,7 @@
         <w:tc>
           <w:tcPr>
             <w:tcW w:w="2341" w:type="dxa"/>
+            <w:gridSpan w:val="2"/>
             <w:vMerge w:val="restart"/>
           </w:tcPr>
           <w:p>
@@ -5935,6 +6088,7 @@
         <w:tc>
           <w:tcPr>
             <w:tcW w:w="2341" w:type="dxa"/>
+            <w:gridSpan w:val="2"/>
             <w:vMerge/>
           </w:tcPr>
           <w:p>
@@ -5982,6 +6136,7 @@
         <w:tc>
           <w:tcPr>
             <w:tcW w:w="2341" w:type="dxa"/>
+            <w:gridSpan w:val="2"/>
             <w:vMerge/>
           </w:tcPr>
           <w:p>
@@ -6029,6 +6184,7 @@
         <w:tc>
           <w:tcPr>
             <w:tcW w:w="2341" w:type="dxa"/>
+            <w:gridSpan w:val="2"/>
             <w:vMerge/>
           </w:tcPr>
           <w:p>
@@ -6076,6 +6232,7 @@
         <w:tc>
           <w:tcPr>
             <w:tcW w:w="2341" w:type="dxa"/>
+            <w:gridSpan w:val="2"/>
             <w:vMerge/>
           </w:tcPr>
           <w:p>
@@ -6123,6 +6280,7 @@
         <w:tc>
           <w:tcPr>
             <w:tcW w:w="2341" w:type="dxa"/>
+            <w:gridSpan w:val="2"/>
             <w:vMerge/>
           </w:tcPr>
           <w:p>
@@ -6170,6 +6328,7 @@
         <w:tc>
           <w:tcPr>
             <w:tcW w:w="2341" w:type="dxa"/>
+            <w:gridSpan w:val="2"/>
             <w:vMerge/>
           </w:tcPr>
           <w:p>
@@ -6217,6 +6376,7 @@
         <w:tc>
           <w:tcPr>
             <w:tcW w:w="2341" w:type="dxa"/>
+            <w:gridSpan w:val="2"/>
             <w:vMerge/>
           </w:tcPr>
           <w:p>
@@ -6267,6 +6427,7 @@
         <w:tc>
           <w:tcPr>
             <w:tcW w:w="2341" w:type="dxa"/>
+            <w:gridSpan w:val="2"/>
             <w:vMerge/>
             <w:tcBorders>
               <w:bottom w:val="single" w:sz="4" w:space="0" w:color="auto"/>
@@ -6282,9 +6443,6 @@
           <w:tcPr>
             <w:tcW w:w="1710" w:type="dxa"/>
             <w:vMerge w:val="restart"/>
-            <w:tcBorders>
-              <w:bottom w:val="single" w:sz="4" w:space="0" w:color="auto"/>
-            </w:tcBorders>
           </w:tcPr>
           <w:p>
             <w:r>
@@ -6334,6 +6492,7 @@
         <w:tc>
           <w:tcPr>
             <w:tcW w:w="2341" w:type="dxa"/>
+            <w:gridSpan w:val="2"/>
             <w:vMerge/>
           </w:tcPr>
           <w:p>
@@ -6381,6 +6540,7 @@
         <w:tc>
           <w:tcPr>
             <w:tcW w:w="2341" w:type="dxa"/>
+            <w:gridSpan w:val="2"/>
             <w:vMerge/>
           </w:tcPr>
           <w:p>
@@ -6428,6 +6588,7 @@
         <w:tc>
           <w:tcPr>
             <w:tcW w:w="2341" w:type="dxa"/>
+            <w:gridSpan w:val="2"/>
             <w:vMerge/>
           </w:tcPr>
           <w:p>
@@ -6475,6 +6636,7 @@
         <w:tc>
           <w:tcPr>
             <w:tcW w:w="2341" w:type="dxa"/>
+            <w:gridSpan w:val="2"/>
             <w:vMerge/>
           </w:tcPr>
           <w:p>
@@ -6486,9 +6648,13 @@
         <w:tc>
           <w:tcPr>
             <w:tcW w:w="1710" w:type="dxa"/>
-            <w:vMerge/>
-          </w:tcPr>
-          <w:p/>
+            <w:vMerge w:val="restart"/>
+          </w:tcPr>
+          <w:p>
+            <w:r>
+              <w:t>Web Audio API</w:t>
+            </w:r>
+          </w:p>
         </w:tc>
         <w:tc>
           <w:tcPr>
@@ -6526,6 +6692,7 @@
         <w:tc>
           <w:tcPr>
             <w:tcW w:w="2341" w:type="dxa"/>
+            <w:gridSpan w:val="2"/>
             <w:vMerge/>
           </w:tcPr>
           <w:p>
@@ -6573,6 +6740,7 @@
         <w:tc>
           <w:tcPr>
             <w:tcW w:w="2341" w:type="dxa"/>
+            <w:gridSpan w:val="2"/>
             <w:vMerge/>
           </w:tcPr>
           <w:p>
@@ -6626,6 +6794,7 @@
         <w:tc>
           <w:tcPr>
             <w:tcW w:w="2341" w:type="dxa"/>
+            <w:gridSpan w:val="2"/>
             <w:vMerge/>
           </w:tcPr>
           <w:p>
@@ -6658,6 +6827,8 @@
           </w:tcPr>
           <w:p/>
         </w:tc>
+        <w:bookmarkStart w:id="50" w:name="_GoBack"/>
+        <w:bookmarkEnd w:id="50"/>
       </w:tr>
       <w:tr>
         <w:trPr>
@@ -6673,6 +6844,7 @@
         <w:tc>
           <w:tcPr>
             <w:tcW w:w="2341" w:type="dxa"/>
+            <w:gridSpan w:val="2"/>
             <w:vMerge/>
           </w:tcPr>
           <w:p>
@@ -6724,6 +6896,7 @@
         <w:tc>
           <w:tcPr>
             <w:tcW w:w="2341" w:type="dxa"/>
+            <w:gridSpan w:val="2"/>
             <w:vMerge/>
           </w:tcPr>
           <w:p>
@@ -6771,6 +6944,7 @@
         <w:tc>
           <w:tcPr>
             <w:tcW w:w="2341" w:type="dxa"/>
+            <w:gridSpan w:val="2"/>
             <w:vMerge/>
           </w:tcPr>
           <w:p>
@@ -6818,6 +6992,7 @@
         <w:tc>
           <w:tcPr>
             <w:tcW w:w="2341" w:type="dxa"/>
+            <w:gridSpan w:val="2"/>
             <w:vMerge/>
           </w:tcPr>
           <w:p>
@@ -6865,6 +7040,7 @@
         <w:tc>
           <w:tcPr>
             <w:tcW w:w="2341" w:type="dxa"/>
+            <w:gridSpan w:val="2"/>
             <w:vMerge/>
           </w:tcPr>
           <w:p>
@@ -6920,6 +7096,7 @@
         <w:tc>
           <w:tcPr>
             <w:tcW w:w="2341" w:type="dxa"/>
+            <w:gridSpan w:val="2"/>
             <w:vMerge/>
           </w:tcPr>
           <w:p>
@@ -6971,6 +7148,7 @@
         <w:tc>
           <w:tcPr>
             <w:tcW w:w="2341" w:type="dxa"/>
+            <w:gridSpan w:val="2"/>
             <w:vMerge w:val="restart"/>
           </w:tcPr>
           <w:p>
@@ -7029,6 +7207,7 @@
         <w:tc>
           <w:tcPr>
             <w:tcW w:w="2341" w:type="dxa"/>
+            <w:gridSpan w:val="2"/>
             <w:vMerge/>
           </w:tcPr>
           <w:p>
@@ -7076,6 +7255,7 @@
         <w:tc>
           <w:tcPr>
             <w:tcW w:w="2341" w:type="dxa"/>
+            <w:gridSpan w:val="2"/>
             <w:vMerge/>
           </w:tcPr>
           <w:p>
@@ -7098,6 +7278,165 @@
           <w:p>
             <w:r>
               <w:t>Script</w:t>
+            </w:r>
+          </w:p>
+        </w:tc>
+        <w:tc>
+          <w:tcPr>
+            <w:tcW w:w="1670" w:type="dxa"/>
+            <w:vMerge/>
+          </w:tcPr>
+          <w:p/>
+        </w:tc>
+      </w:tr>
+      <w:tr>
+        <w:trPr>
+          <w:trHeight w:val="395"/>
+        </w:trPr>
+        <w:tc>
+          <w:tcPr>
+            <w:tcW w:w="719" w:type="dxa"/>
+            <w:vMerge/>
+          </w:tcPr>
+          <w:p/>
+        </w:tc>
+        <w:tc>
+          <w:tcPr>
+            <w:tcW w:w="2341" w:type="dxa"/>
+            <w:gridSpan w:val="2"/>
+            <w:vMerge/>
+          </w:tcPr>
+          <w:p>
+            <w:pPr>
+              <w:ind w:left="2"/>
+            </w:pPr>
+          </w:p>
+        </w:tc>
+        <w:tc>
+          <w:tcPr>
+            <w:tcW w:w="1710" w:type="dxa"/>
+            <w:vMerge w:val="restart"/>
+          </w:tcPr>
+          <w:p>
+            <w:r>
+              <w:t>Dropdown</w:t>
+            </w:r>
+          </w:p>
+          <w:p/>
+        </w:tc>
+        <w:tc>
+          <w:tcPr>
+            <w:tcW w:w="3028" w:type="dxa"/>
+          </w:tcPr>
+          <w:p>
+            <w:r>
+              <w:t>Sign in/ sign up</w:t>
+            </w:r>
+          </w:p>
+        </w:tc>
+        <w:tc>
+          <w:tcPr>
+            <w:tcW w:w="1670" w:type="dxa"/>
+            <w:vMerge w:val="restart"/>
+          </w:tcPr>
+          <w:p>
+            <w:r>
+              <w:t>Anderson</w:t>
+            </w:r>
+          </w:p>
+        </w:tc>
+      </w:tr>
+      <w:tr>
+        <w:trPr>
+          <w:trHeight w:val="368"/>
+        </w:trPr>
+        <w:tc>
+          <w:tcPr>
+            <w:tcW w:w="719" w:type="dxa"/>
+            <w:vMerge/>
+          </w:tcPr>
+          <w:p/>
+        </w:tc>
+        <w:tc>
+          <w:tcPr>
+            <w:tcW w:w="2341" w:type="dxa"/>
+            <w:gridSpan w:val="2"/>
+            <w:vMerge/>
+          </w:tcPr>
+          <w:p>
+            <w:pPr>
+              <w:ind w:left="2"/>
+            </w:pPr>
+          </w:p>
+        </w:tc>
+        <w:tc>
+          <w:tcPr>
+            <w:tcW w:w="1710" w:type="dxa"/>
+            <w:vMerge/>
+          </w:tcPr>
+          <w:p/>
+        </w:tc>
+        <w:tc>
+          <w:tcPr>
+            <w:tcW w:w="3028" w:type="dxa"/>
+          </w:tcPr>
+          <w:p>
+            <w:r>
+              <w:t>About</w:t>
+            </w:r>
+          </w:p>
+        </w:tc>
+        <w:tc>
+          <w:tcPr>
+            <w:tcW w:w="1670" w:type="dxa"/>
+            <w:vMerge/>
+          </w:tcPr>
+          <w:p/>
+        </w:tc>
+      </w:tr>
+      <w:tr>
+        <w:trPr>
+          <w:trHeight w:val="640"/>
+        </w:trPr>
+        <w:tc>
+          <w:tcPr>
+            <w:tcW w:w="719" w:type="dxa"/>
+            <w:vMerge/>
+          </w:tcPr>
+          <w:p/>
+        </w:tc>
+        <w:tc>
+          <w:tcPr>
+            <w:tcW w:w="2341" w:type="dxa"/>
+            <w:gridSpan w:val="2"/>
+            <w:vMerge/>
+          </w:tcPr>
+          <w:p>
+            <w:pPr>
+              <w:ind w:left="2"/>
+            </w:pPr>
+          </w:p>
+        </w:tc>
+        <w:tc>
+          <w:tcPr>
+            <w:tcW w:w="1710" w:type="dxa"/>
+            <w:vMerge/>
+          </w:tcPr>
+          <w:p/>
+        </w:tc>
+        <w:tc>
+          <w:tcPr>
+            <w:tcW w:w="3028" w:type="dxa"/>
+          </w:tcPr>
+          <w:p>
+            <w:r>
+              <w:t>Acc</w:t>
+            </w:r>
+            <w:r>
+              <w:t>oun</w:t>
+            </w:r>
+            <w:r>
+              <w:t>t info</w:t>
             </w:r>
           </w:p>
         </w:tc>
@@ -7123,6 +7462,7 @@
         <w:tc>
           <w:tcPr>
             <w:tcW w:w="2341" w:type="dxa"/>
+            <w:gridSpan w:val="2"/>
             <w:vMerge/>
           </w:tcPr>
           <w:p>
@@ -7134,13 +7474,8 @@
         <w:tc>
           <w:tcPr>
             <w:tcW w:w="1710" w:type="dxa"/>
-            <w:vMerge w:val="restart"/>
-          </w:tcPr>
-          <w:p>
-            <w:r>
-              <w:t>Dropdown</w:t>
-            </w:r>
-          </w:p>
+            <w:vMerge/>
+          </w:tcPr>
           <w:p/>
         </w:tc>
         <w:tc>
@@ -7149,7 +7484,7 @@
           </w:tcPr>
           <w:p>
             <w:r>
-              <w:t>Sign in</w:t>
+              <w:t>FX catalog</w:t>
             </w:r>
           </w:p>
         </w:tc>
@@ -7160,7 +7495,7 @@
           </w:tcPr>
           <w:p>
             <w:r>
-              <w:t>Anderson</w:t>
+              <w:t>Cabral</w:t>
             </w:r>
           </w:p>
         </w:tc>
@@ -7179,6 +7514,7 @@
         <w:tc>
           <w:tcPr>
             <w:tcW w:w="2341" w:type="dxa"/>
+            <w:gridSpan w:val="2"/>
             <w:vMerge/>
           </w:tcPr>
           <w:p>
@@ -7200,54 +7536,7 @@
           </w:tcPr>
           <w:p>
             <w:r>
-              <w:t>Sign up</w:t>
-            </w:r>
-          </w:p>
-        </w:tc>
-        <w:tc>
-          <w:tcPr>
-            <w:tcW w:w="1670" w:type="dxa"/>
-            <w:vMerge/>
-          </w:tcPr>
-          <w:p/>
-        </w:tc>
-      </w:tr>
-      <w:tr>
-        <w:trPr>
-          <w:trHeight w:val="368"/>
-        </w:trPr>
-        <w:tc>
-          <w:tcPr>
-            <w:tcW w:w="719" w:type="dxa"/>
-            <w:vMerge/>
-          </w:tcPr>
-          <w:p/>
-        </w:tc>
-        <w:tc>
-          <w:tcPr>
-            <w:tcW w:w="2341" w:type="dxa"/>
-            <w:vMerge/>
-          </w:tcPr>
-          <w:p>
-            <w:pPr>
-              <w:ind w:left="2"/>
-            </w:pPr>
-          </w:p>
-        </w:tc>
-        <w:tc>
-          <w:tcPr>
-            <w:tcW w:w="1710" w:type="dxa"/>
-            <w:vMerge/>
-          </w:tcPr>
-          <w:p/>
-        </w:tc>
-        <w:tc>
-          <w:tcPr>
-            <w:tcW w:w="3028" w:type="dxa"/>
-          </w:tcPr>
-          <w:p>
-            <w:r>
-              <w:t>About</w:t>
+              <w:t>FX modules</w:t>
             </w:r>
           </w:p>
         </w:tc>
@@ -7273,6 +7562,7 @@
         <w:tc>
           <w:tcPr>
             <w:tcW w:w="2341" w:type="dxa"/>
+            <w:gridSpan w:val="2"/>
             <w:vMerge/>
           </w:tcPr>
           <w:p>
@@ -7294,7 +7584,7 @@
           </w:tcPr>
           <w:p>
             <w:r>
-              <w:t>Acct info</w:t>
+              <w:t>FX info</w:t>
             </w:r>
           </w:p>
         </w:tc>
@@ -7308,7 +7598,7 @@
       </w:tr>
       <w:tr>
         <w:trPr>
-          <w:trHeight w:val="642"/>
+          <w:trHeight w:val="330"/>
         </w:trPr>
         <w:tc>
           <w:tcPr>
@@ -7320,6 +7610,7 @@
         <w:tc>
           <w:tcPr>
             <w:tcW w:w="2341" w:type="dxa"/>
+            <w:gridSpan w:val="2"/>
             <w:vMerge/>
           </w:tcPr>
           <w:p>
@@ -7341,7 +7632,7 @@
           </w:tcPr>
           <w:p>
             <w:r>
-              <w:t>FX catalog</w:t>
+              <w:t>Mixes</w:t>
             </w:r>
           </w:p>
         </w:tc>
@@ -7352,9 +7643,57 @@
           </w:tcPr>
           <w:p>
             <w:r>
-              <w:t>Cabral</w:t>
-            </w:r>
-          </w:p>
+              <w:t>Flores</w:t>
+            </w:r>
+          </w:p>
+        </w:tc>
+      </w:tr>
+      <w:tr>
+        <w:trPr>
+          <w:trHeight w:val="329"/>
+        </w:trPr>
+        <w:tc>
+          <w:tcPr>
+            <w:tcW w:w="719" w:type="dxa"/>
+            <w:vMerge/>
+          </w:tcPr>
+          <w:p/>
+        </w:tc>
+        <w:tc>
+          <w:tcPr>
+            <w:tcW w:w="2341" w:type="dxa"/>
+            <w:gridSpan w:val="2"/>
+            <w:vMerge/>
+          </w:tcPr>
+          <w:p>
+            <w:pPr>
+              <w:ind w:left="2"/>
+            </w:pPr>
+          </w:p>
+        </w:tc>
+        <w:tc>
+          <w:tcPr>
+            <w:tcW w:w="1710" w:type="dxa"/>
+            <w:vMerge/>
+          </w:tcPr>
+          <w:p/>
+        </w:tc>
+        <w:tc>
+          <w:tcPr>
+            <w:tcW w:w="3028" w:type="dxa"/>
+          </w:tcPr>
+          <w:p>
+            <w:r>
+              <w:t>Mix info</w:t>
+            </w:r>
+          </w:p>
+        </w:tc>
+        <w:tc>
+          <w:tcPr>
+            <w:tcW w:w="1670" w:type="dxa"/>
+            <w:vMerge/>
+          </w:tcPr>
+          <w:p/>
         </w:tc>
       </w:tr>
       <w:tr>
@@ -7371,6 +7710,7 @@
         <w:tc>
           <w:tcPr>
             <w:tcW w:w="2341" w:type="dxa"/>
+            <w:gridSpan w:val="2"/>
             <w:vMerge/>
           </w:tcPr>
           <w:p>
@@ -7392,10 +7732,7 @@
           </w:tcPr>
           <w:p>
             <w:r>
-              <w:t>FX</w:t>
-            </w:r>
-            <w:r>
-              <w:t xml:space="preserve"> modules</w:t>
+              <w:t>Mix modules</w:t>
             </w:r>
           </w:p>
         </w:tc>
@@ -7406,203 +7743,6 @@
           </w:tcPr>
           <w:p/>
         </w:tc>
-      </w:tr>
-      <w:tr>
-        <w:trPr>
-          <w:trHeight w:val="640"/>
-        </w:trPr>
-        <w:tc>
-          <w:tcPr>
-            <w:tcW w:w="719" w:type="dxa"/>
-            <w:vMerge/>
-          </w:tcPr>
-          <w:p/>
-        </w:tc>
-        <w:tc>
-          <w:tcPr>
-            <w:tcW w:w="2341" w:type="dxa"/>
-            <w:vMerge/>
-          </w:tcPr>
-          <w:p>
-            <w:pPr>
-              <w:ind w:left="2"/>
-            </w:pPr>
-          </w:p>
-        </w:tc>
-        <w:tc>
-          <w:tcPr>
-            <w:tcW w:w="1710" w:type="dxa"/>
-            <w:vMerge/>
-          </w:tcPr>
-          <w:p/>
-        </w:tc>
-        <w:tc>
-          <w:tcPr>
-            <w:tcW w:w="3028" w:type="dxa"/>
-          </w:tcPr>
-          <w:p>
-            <w:r>
-              <w:t>FX info</w:t>
-            </w:r>
-          </w:p>
-        </w:tc>
-        <w:tc>
-          <w:tcPr>
-            <w:tcW w:w="1670" w:type="dxa"/>
-            <w:vMerge/>
-          </w:tcPr>
-          <w:p/>
-        </w:tc>
-      </w:tr>
-      <w:tr>
-        <w:trPr>
-          <w:trHeight w:val="330"/>
-        </w:trPr>
-        <w:tc>
-          <w:tcPr>
-            <w:tcW w:w="719" w:type="dxa"/>
-            <w:vMerge/>
-          </w:tcPr>
-          <w:p/>
-        </w:tc>
-        <w:tc>
-          <w:tcPr>
-            <w:tcW w:w="2341" w:type="dxa"/>
-            <w:vMerge/>
-          </w:tcPr>
-          <w:p>
-            <w:pPr>
-              <w:ind w:left="2"/>
-            </w:pPr>
-          </w:p>
-        </w:tc>
-        <w:tc>
-          <w:tcPr>
-            <w:tcW w:w="1710" w:type="dxa"/>
-            <w:vMerge/>
-          </w:tcPr>
-          <w:p/>
-        </w:tc>
-        <w:tc>
-          <w:tcPr>
-            <w:tcW w:w="3028" w:type="dxa"/>
-          </w:tcPr>
-          <w:p>
-            <w:r>
-              <w:t>Mixes</w:t>
-            </w:r>
-          </w:p>
-        </w:tc>
-        <w:tc>
-          <w:tcPr>
-            <w:tcW w:w="1670" w:type="dxa"/>
-            <w:vMerge w:val="restart"/>
-          </w:tcPr>
-          <w:p>
-            <w:r>
-              <w:t>Flores</w:t>
-            </w:r>
-          </w:p>
-        </w:tc>
-      </w:tr>
-      <w:tr>
-        <w:trPr>
-          <w:trHeight w:val="329"/>
-        </w:trPr>
-        <w:tc>
-          <w:tcPr>
-            <w:tcW w:w="719" w:type="dxa"/>
-            <w:vMerge/>
-          </w:tcPr>
-          <w:p/>
-        </w:tc>
-        <w:tc>
-          <w:tcPr>
-            <w:tcW w:w="2341" w:type="dxa"/>
-            <w:vMerge/>
-          </w:tcPr>
-          <w:p>
-            <w:pPr>
-              <w:ind w:left="2"/>
-            </w:pPr>
-          </w:p>
-        </w:tc>
-        <w:tc>
-          <w:tcPr>
-            <w:tcW w:w="1710" w:type="dxa"/>
-            <w:vMerge/>
-          </w:tcPr>
-          <w:p/>
-        </w:tc>
-        <w:tc>
-          <w:tcPr>
-            <w:tcW w:w="3028" w:type="dxa"/>
-          </w:tcPr>
-          <w:p>
-            <w:r>
-              <w:t>Mix info</w:t>
-            </w:r>
-          </w:p>
-        </w:tc>
-        <w:tc>
-          <w:tcPr>
-            <w:tcW w:w="1670" w:type="dxa"/>
-            <w:vMerge/>
-          </w:tcPr>
-          <w:p/>
-        </w:tc>
-      </w:tr>
-      <w:tr>
-        <w:trPr>
-          <w:trHeight w:val="640"/>
-        </w:trPr>
-        <w:tc>
-          <w:tcPr>
-            <w:tcW w:w="719" w:type="dxa"/>
-            <w:vMerge/>
-          </w:tcPr>
-          <w:p/>
-        </w:tc>
-        <w:tc>
-          <w:tcPr>
-            <w:tcW w:w="2341" w:type="dxa"/>
-            <w:vMerge/>
-          </w:tcPr>
-          <w:p>
-            <w:pPr>
-              <w:ind w:left="2"/>
-            </w:pPr>
-          </w:p>
-        </w:tc>
-        <w:tc>
-          <w:tcPr>
-            <w:tcW w:w="1710" w:type="dxa"/>
-            <w:vMerge/>
-          </w:tcPr>
-          <w:p/>
-        </w:tc>
-        <w:tc>
-          <w:tcPr>
-            <w:tcW w:w="3028" w:type="dxa"/>
-          </w:tcPr>
-          <w:p>
-            <w:r>
-              <w:t>Mix modules</w:t>
-            </w:r>
-          </w:p>
-        </w:tc>
-        <w:tc>
-          <w:tcPr>
-            <w:tcW w:w="1670" w:type="dxa"/>
-          </w:tcPr>
-          <w:p>
-            <w:r>
-              <w:t>Flores</w:t>
-            </w:r>
-          </w:p>
-        </w:tc>
-        <w:bookmarkStart w:id="50" w:name="_GoBack"/>
-        <w:bookmarkEnd w:id="50"/>
       </w:tr>
       <w:tr>
         <w:trPr>
@@ -7615,19 +7755,34 @@
           </w:tcPr>
           <w:p>
             <w:r>
+              <w:lastRenderedPageBreak/>
               <w:t>04/05</w:t>
             </w:r>
           </w:p>
         </w:tc>
         <w:tc>
           <w:tcPr>
-            <w:tcW w:w="4051" w:type="dxa"/>
+            <w:tcW w:w="2251" w:type="dxa"/>
+            <w:vMerge w:val="restart"/>
+          </w:tcPr>
+          <w:p>
+            <w:r>
+              <w:t>Usability Test</w:t>
+            </w:r>
+          </w:p>
+        </w:tc>
+        <w:tc>
+          <w:tcPr>
+            <w:tcW w:w="1800" w:type="dxa"/>
             <w:gridSpan w:val="2"/>
             <w:vMerge w:val="restart"/>
           </w:tcPr>
           <w:p>
-            <w:r>
-              <w:t>Usability Test (class)</w:t>
+            <w:pPr>
+              <w:ind w:firstLine="162"/>
+            </w:pPr>
+            <w:r>
+              <w:t>Test</w:t>
             </w:r>
           </w:p>
         </w:tc>
@@ -7666,7 +7821,14 @@
         </w:tc>
         <w:tc>
           <w:tcPr>
-            <w:tcW w:w="4051" w:type="dxa"/>
+            <w:tcW w:w="2251" w:type="dxa"/>
+            <w:vMerge/>
+          </w:tcPr>
+          <w:p/>
+        </w:tc>
+        <w:tc>
+          <w:tcPr>
+            <w:tcW w:w="1800" w:type="dxa"/>
             <w:gridSpan w:val="2"/>
             <w:vMerge/>
           </w:tcPr>
@@ -7703,7 +7865,14 @@
         </w:tc>
         <w:tc>
           <w:tcPr>
-            <w:tcW w:w="4051" w:type="dxa"/>
+            <w:tcW w:w="2251" w:type="dxa"/>
+            <w:vMerge/>
+          </w:tcPr>
+          <w:p/>
+        </w:tc>
+        <w:tc>
+          <w:tcPr>
+            <w:tcW w:w="1800" w:type="dxa"/>
             <w:gridSpan w:val="2"/>
             <w:vMerge/>
           </w:tcPr>
@@ -7744,13 +7913,27 @@
         </w:tc>
         <w:tc>
           <w:tcPr>
-            <w:tcW w:w="4051" w:type="dxa"/>
+            <w:tcW w:w="2251" w:type="dxa"/>
+            <w:vMerge w:val="restart"/>
+          </w:tcPr>
+          <w:p>
+            <w:r>
+              <w:t>Review Beta Test Feedback</w:t>
+            </w:r>
+          </w:p>
+        </w:tc>
+        <w:tc>
+          <w:tcPr>
+            <w:tcW w:w="1800" w:type="dxa"/>
             <w:gridSpan w:val="2"/>
             <w:vMerge w:val="restart"/>
           </w:tcPr>
           <w:p>
-            <w:r>
-              <w:t>Review Beta Test Feedback</w:t>
+            <w:pPr>
+              <w:ind w:firstLine="162"/>
+            </w:pPr>
+            <w:r>
+              <w:t>Feedback</w:t>
             </w:r>
           </w:p>
         </w:tc>
@@ -7795,7 +7978,14 @@
         </w:tc>
         <w:tc>
           <w:tcPr>
-            <w:tcW w:w="4051" w:type="dxa"/>
+            <w:tcW w:w="2251" w:type="dxa"/>
+            <w:vMerge/>
+          </w:tcPr>
+          <w:p/>
+        </w:tc>
+        <w:tc>
+          <w:tcPr>
+            <w:tcW w:w="1800" w:type="dxa"/>
             <w:gridSpan w:val="2"/>
             <w:vMerge/>
           </w:tcPr>
@@ -7837,6 +8027,7 @@
         <w:tc>
           <w:tcPr>
             <w:tcW w:w="2341" w:type="dxa"/>
+            <w:gridSpan w:val="2"/>
             <w:vMerge w:val="restart"/>
           </w:tcPr>
           <w:p>
@@ -7850,7 +8041,14 @@
             <w:tcW w:w="1710" w:type="dxa"/>
             <w:vMerge w:val="restart"/>
           </w:tcPr>
-          <w:p/>
+          <w:p>
+            <w:pPr>
+              <w:ind w:firstLine="72"/>
+            </w:pPr>
+            <w:r>
+              <w:t>Presentation</w:t>
+            </w:r>
+          </w:p>
         </w:tc>
         <w:tc>
           <w:tcPr>
@@ -7888,6 +8086,7 @@
         <w:tc>
           <w:tcPr>
             <w:tcW w:w="2341" w:type="dxa"/>
+            <w:gridSpan w:val="2"/>
             <w:vMerge/>
           </w:tcPr>
           <w:p/>
@@ -7935,6 +8134,7 @@
         <w:tc>
           <w:tcPr>
             <w:tcW w:w="2341" w:type="dxa"/>
+            <w:gridSpan w:val="2"/>
             <w:vMerge w:val="restart"/>
           </w:tcPr>
           <w:p>
@@ -7948,7 +8148,14 @@
             <w:tcW w:w="1710" w:type="dxa"/>
             <w:vMerge w:val="restart"/>
           </w:tcPr>
-          <w:p/>
+          <w:p>
+            <w:pPr>
+              <w:ind w:firstLine="72"/>
+            </w:pPr>
+            <w:r>
+              <w:t>Submission</w:t>
+            </w:r>
+          </w:p>
         </w:tc>
         <w:tc>
           <w:tcPr>
@@ -7986,6 +8193,7 @@
         <w:tc>
           <w:tcPr>
             <w:tcW w:w="2341" w:type="dxa"/>
+            <w:gridSpan w:val="2"/>
             <w:vMerge/>
           </w:tcPr>
           <w:p/>
@@ -8119,7 +8327,7 @@
             <w:rPr>
               <w:noProof/>
             </w:rPr>
-            <w:t>13</w:t>
+            <w:t>12</w:t>
           </w:r>
           <w:r>
             <w:fldChar w:fldCharType="end"/>
@@ -11957,7 +12165,7 @@
 </file>
 
 <file path=customXml/itemProps1.xml><?xml version="1.0" encoding="utf-8"?>
-<ds:datastoreItem xmlns:ds="http://schemas.openxmlformats.org/officeDocument/2006/customXml" ds:itemID="{E76980C0-BFD8-4659-92D6-44FEB70472A0}">
+<ds:datastoreItem xmlns:ds="http://schemas.openxmlformats.org/officeDocument/2006/customXml" ds:itemID="{A846C522-F036-40FD-A623-42E5675751A6}">
   <ds:schemaRefs>
     <ds:schemaRef ds:uri="http://schemas.openxmlformats.org/officeDocument/2006/bibliography"/>
   </ds:schemaRefs>

</xml_diff>